<commit_message>
Added asteroid spawner tester
</commit_message>
<xml_diff>
--- a/Documentation/Working with the MES Framework.docx
+++ b/Documentation/Working with the MES Framework.docx
@@ -34,13 +34,7 @@
         <w:rPr>
           <w:rStyle w:val="ilfuvd"/>
         </w:rPr>
-        <w:t>eXtensible Markup Language</w:t>
-      </w:r>
-      <w:r>
-        <w:rPr>
-          <w:rStyle w:val="ilfuvd"/>
-        </w:rPr>
-        <w:t>, is as its name tells us, a markup language. As such it is used to organize, or “markup”, data in an easy to process format for both the user and the machine. XML uses an organizational system that divides data into trees, with each data “node” organized as a master node or a “child” of another node. However, the complexities of this language are beyond the scope of this document. As such, to establish a basis for ensuring a consistent format, please follow the below guidelines:</w:t>
+        <w:t>eXtensible Markup Language, is as its name tells us, a markup language. As such it is used to organize, or “markup”, data in an easy to process format for both the user and the machine. XML uses an organizational system that divides data into trees, with each data “node” organized as a master node or a “child” of another node. However, the complexities of this language are beyond the scope of this document. As such, to establish a basis for ensuring a consistent format, please follow the below guidelines:</w:t>
       </w:r>
     </w:p>
     <w:p>
@@ -111,7 +105,6 @@
         <w:t>But honestly, just make your XML readable and comment things so things are easier to find. GOOD FILE NAMING IS A MUST!!!!!</w:t>
       </w:r>
     </w:p>
-    <w:p/>
     <w:p>
       <w:pPr>
         <w:pStyle w:val="Heading1"/>
@@ -970,7 +963,6 @@
                 <w:sz w:val="18"/>
                 <w:szCs w:val="21"/>
               </w:rPr>
-              <w:lastRenderedPageBreak/>
               <w:t xml:space="preserve">                [CoordsZ:0]</w:t>
             </w:r>
           </w:p>
@@ -2508,7 +2500,6 @@
         </w:numPr>
       </w:pPr>
       <w:r>
-        <w:lastRenderedPageBreak/>
         <w:t xml:space="preserve">The </w:t>
       </w:r>
       <w:r>
@@ -2538,6 +2529,7 @@
         </w:numPr>
       </w:pPr>
       <w:r>
+        <w:lastRenderedPageBreak/>
         <w:t xml:space="preserve">The </w:t>
       </w:r>
       <w:r>
@@ -2608,10 +2600,7 @@
         <w:t>Setting Up the Description Tag</w:t>
       </w:r>
     </w:p>
-    <w:p>
-      <w:bookmarkStart w:id="0" w:name="_GoBack"/>
-      <w:bookmarkEnd w:id="0"/>
-    </w:p>
+    <w:p/>
     <w:p/>
     <w:p>
       <w:pPr>
@@ -2632,9 +2621,15 @@
         <w:t xml:space="preserve"> point in space and a radius. The spatial coordinate defines the center of the territory</w:t>
       </w:r>
       <w:r>
-        <w:t xml:space="preserve">, where the center of the sphere rests, and the radius corresponds to the center of the sphere. </w:t>
+        <w:t>, where the cente</w:t>
+      </w:r>
+      <w:bookmarkStart w:id="0" w:name="_GoBack"/>
+      <w:bookmarkEnd w:id="0"/>
+      <w:r>
+        <w:t xml:space="preserve">r of the sphere rests, and the radius corresponds to the center of the sphere. </w:t>
       </w:r>
     </w:p>
+    <w:p/>
     <w:sectPr>
       <w:pgSz w:w="12240" w:h="15840"/>
       <w:pgMar w:top="1440" w:right="1440" w:bottom="1440" w:left="1440" w:header="720" w:footer="720" w:gutter="0"/>

</xml_diff>